<commit_message>
Change to sentence case
</commit_message>
<xml_diff>
--- a/export/Where_Are_You_From.docx
+++ b/export/Where_Are_You_From.docx
@@ -71,7 +71,7 @@
         <w:t>&lt;&lt;textbox "$where" "" autofocus&gt;&gt;</w:t>
         <w:br/>
         <w:br/>
-        <w:t>[[this is where you are from.|1]]</w:t>
+        <w:t>[[this is where you are from|1]].</w:t>
       </w:r>
     </w:p>
     <w:p>
@@ -86,10 +86,10 @@
       <w:r>
         <w:t>&lt;div class="title"&gt;$where&lt;/div&gt;&lt;div class="subtitle"&gt;by Sarah Mak and You&lt;/div&gt;</w:t>
         <w:br/>
-        <w:t>you remember $where. $where is where you had your first of many firsts. $where burns in your throat, and colours your voice. $where is the substance of your stories, dreams, and nightmares. $where whispers in your bones at 3 am. perhaps you yearn for a $where which does not exist.</w:t>
+        <w:t>You remember $where. $where is where you had your first of many firsts. $where burns in your throat, and colours your voice. $where is the substance of your stories, dreams, and nightmares. $where whispers in your bones at 3 am. Perhaps you yearn for a $where which does not exist.</w:t>
         <w:br/>
         <w:br/>
-        <w:t>though sometimes, you want to forget $where, and be free of its sacred weight. but $where will always be a wound in your body, a memory open for viewing.</w:t>
+        <w:t>Though sometimes, you want to forget $where, and be free of its sacred weight. But $where will always be a wound in your body, a memory open for viewing.</w:t>
       </w:r>
     </w:p>
     <w:sectPr>

</xml_diff>